<commit_message>
rename project 2 folder
</commit_message>
<xml_diff>
--- a/Project 4/Summary/Riguang Liu .docx
+++ b/Project 4/Summary/Riguang Liu .docx
@@ -25,6 +25,7 @@
           <w:rFonts w:ascii="Times New Roman" w:hAnsi="Times New Roman" w:cs="Times New Roman"/>
         </w:rPr>
       </w:pPr>
+      <w:bookmarkStart w:id="0" w:name="_GoBack"/>
       <w:r>
         <w:rPr>
           <w:rFonts w:ascii="Times New Roman" w:hAnsi="Times New Roman" w:cs="Times New Roman"/>
@@ -280,6 +281,7 @@
         <w:t>.</w:t>
       </w:r>
     </w:p>
+    <w:bookmarkEnd w:id="0"/>
     <w:p>
       <w:pPr>
         <w:rPr>
@@ -348,7 +350,7 @@
           <w:noProof/>
         </w:rPr>
         <w:drawing>
-          <wp:inline distT="0" distB="0" distL="0" distR="0" wp14:anchorId="700D0CDD" wp14:editId="3FB35EEA">
+          <wp:inline distT="0" distB="0" distL="0" distR="0" wp14:anchorId="32BB78B1" wp14:editId="5D11F870">
             <wp:extent cx="2818652" cy="1678546"/>
             <wp:effectExtent l="0" t="0" r="1270" b="0"/>
             <wp:docPr id="1" name="Picture 1"/>
@@ -395,7 +397,7 @@
           <w:noProof/>
         </w:rPr>
         <w:drawing>
-          <wp:inline distT="0" distB="0" distL="0" distR="0" wp14:anchorId="5F4D0EBF" wp14:editId="2A3BAA20">
+          <wp:inline distT="0" distB="0" distL="0" distR="0" wp14:anchorId="1574CE3C" wp14:editId="3D189CB4">
             <wp:extent cx="2951835" cy="1664697"/>
             <wp:effectExtent l="0" t="0" r="0" b="0"/>
             <wp:docPr id="2" name="Picture 2"/>
@@ -476,13 +478,13 @@
         <w:rPr>
           <w:rFonts w:ascii="Times New Roman" w:hAnsi="Times New Roman" w:cs="Times New Roman"/>
         </w:rPr>
-        <w:t>The general task flow contains six steps: data collection by querying API and scrapping, preprocessing (cleaning, tokenization, vectorization), Latent Dirichlet Allocation (LDA) Topic Modeling, Sentiment and Similarity Analysis, Data Visualization with Tableau and Clustering in time plot</w:t>
-      </w:r>
-      <w:r>
-        <w:rPr>
-          <w:rFonts w:ascii="Times New Roman" w:hAnsi="Times New Roman" w:cs="Times New Roman"/>
-        </w:rPr>
-        <w:t>…</w:t>
+        <w:t>The general task flow contains six steps: data collection by querying API and scrapping, preprocessing (cleaning, tokenization, vectorization), Latent Dirichlet Allocation (LDA) Topic Modeling, Sentiment and Similarity Analysis, Data Visualization with Tableau and Clustering in time plo</w:t>
+      </w:r>
+      <w:r>
+        <w:rPr>
+          <w:rFonts w:ascii="Times New Roman" w:hAnsi="Times New Roman" w:cs="Times New Roman"/>
+        </w:rPr>
+        <w:t>t.</w:t>
       </w:r>
     </w:p>
     <w:p>
@@ -524,14 +526,14 @@
         <w:rPr>
           <w:rFonts w:ascii="Times New Roman" w:hAnsi="Times New Roman" w:cs="Times New Roman"/>
         </w:rPr>
-        <w:t xml:space="preserve">After a trial of different numbers of components in LDA model, I finally landed on 20 topics and got some meaningful results. The Viz of LDA shows topic bubbles scatter all over the principle </w:t>
+        <w:t xml:space="preserve">After a trial of different numbers of components in LDA model, I finally landed on 20 topics and got some meaningful results. The Viz of LDA shows topic bubbles scatter all over the principle component feature space without much overlap between each other (see the left side of Viz </w:t>
       </w:r>
       <w:r>
         <w:rPr>
           <w:rFonts w:ascii="Times New Roman" w:hAnsi="Times New Roman" w:cs="Times New Roman"/>
         </w:rPr>
         <w:lastRenderedPageBreak/>
-        <w:t xml:space="preserve">component feature space without much overlap between each other (see the left side of Viz below). The top 20 words ranked by their probability of showing up in the context given a topic are listed </w:t>
+        <w:t xml:space="preserve">below). The top 20 words ranked by their probability of showing up in the context given a topic are listed </w:t>
       </w:r>
       <w:r>
         <w:rPr>
@@ -605,7 +607,7 @@
           <w:noProof/>
         </w:rPr>
         <w:drawing>
-          <wp:inline distT="0" distB="0" distL="0" distR="0" wp14:anchorId="4DFA6750" wp14:editId="1A5A522A">
+          <wp:inline distT="0" distB="0" distL="0" distR="0" wp14:anchorId="7440751D" wp14:editId="67D9BD90">
             <wp:extent cx="1772896" cy="1061085"/>
             <wp:effectExtent l="0" t="0" r="5715" b="5715"/>
             <wp:docPr id="5" name="Picture 5"/>
@@ -652,7 +654,7 @@
           <w:noProof/>
         </w:rPr>
         <w:drawing>
-          <wp:inline distT="0" distB="0" distL="0" distR="0" wp14:anchorId="160ED087" wp14:editId="51629885">
+          <wp:inline distT="0" distB="0" distL="0" distR="0" wp14:anchorId="274A2A09" wp14:editId="633B643F">
             <wp:extent cx="1971387" cy="1062990"/>
             <wp:effectExtent l="0" t="0" r="0" b="3810"/>
             <wp:docPr id="6" name="Picture 6"/>
@@ -699,7 +701,7 @@
           <w:noProof/>
         </w:rPr>
         <w:drawing>
-          <wp:inline distT="0" distB="0" distL="0" distR="0" wp14:anchorId="4E81F91D" wp14:editId="6B3E9C5B">
+          <wp:inline distT="0" distB="0" distL="0" distR="0" wp14:anchorId="7881C1F0" wp14:editId="24FA1A76">
             <wp:extent cx="1989614" cy="1060915"/>
             <wp:effectExtent l="0" t="0" r="4445" b="6350"/>
             <wp:docPr id="7" name="Picture 7"/>
@@ -787,7 +789,21 @@
         <w:rPr>
           <w:rFonts w:ascii="Times New Roman" w:hAnsi="Times New Roman" w:cs="Times New Roman"/>
         </w:rPr>
-        <w:t>The sentiment analysis was completed by the TextBlob tokenizer’s pre-trained model of which the output is a polarity score ranging from -1.0 to 1.0 and a subjectivity score ranging from -1.0 to 1.0. After measuring the 15% quantile and 85% quantile of the polarity, I saw 15% of the documents have polarity below 0.0 and 15% have polarity above 0.124. I labelled the 15% low in polarity as negative, 15% high in polarity as positive and the remaining as neutral. An adjusted polarity score was then given to each topic: -1.0 for negative, 0.0 for neutral and 1.0 for positive.</w:t>
+        <w:t xml:space="preserve">The sentiment analysis was completed by the </w:t>
+      </w:r>
+      <w:proofErr w:type="spellStart"/>
+      <w:r>
+        <w:rPr>
+          <w:rFonts w:ascii="Times New Roman" w:hAnsi="Times New Roman" w:cs="Times New Roman"/>
+        </w:rPr>
+        <w:t>TextBlob</w:t>
+      </w:r>
+      <w:proofErr w:type="spellEnd"/>
+      <w:r>
+        <w:rPr>
+          <w:rFonts w:ascii="Times New Roman" w:hAnsi="Times New Roman" w:cs="Times New Roman"/>
+        </w:rPr>
+        <w:t xml:space="preserve"> tokenizer’s pre-trained model of which the output is a polarity score ranging from -1.0 to 1.0 and a subjectivity score ranging from -1.0 to 1.0. After measuring the 15% quantile and 85% quantile of the polarity, I saw 15% of the documents have polarity below 0.0 and 15% have polarity above 0.124. I labelled the 15% low in polarity as negative, 15% high in polarity as positive and the remaining as neutral. An adjusted polarity score was then given to each topic: -1.0 for negative, 0.0 for neutral and 1.0 for positive.</w:t>
       </w:r>
     </w:p>
     <w:p>
@@ -857,6 +873,7 @@
         </w:tabs>
         <w:rPr>
           <w:rFonts w:ascii="Times New Roman" w:hAnsi="Times New Roman" w:cs="Times New Roman"/>
+          <w:vertAlign w:val="subscript"/>
         </w:rPr>
       </w:pPr>
       <w:r>
@@ -865,9 +882,9 @@
           <w:noProof/>
         </w:rPr>
         <w:drawing>
-          <wp:inline distT="0" distB="0" distL="0" distR="0" wp14:anchorId="5C01528E" wp14:editId="39C90966">
-            <wp:extent cx="2225851" cy="1663065"/>
-            <wp:effectExtent l="0" t="0" r="0" b="0"/>
+          <wp:inline distT="0" distB="0" distL="0" distR="0" wp14:anchorId="29D5E787" wp14:editId="77335401">
+            <wp:extent cx="2449195" cy="1697195"/>
+            <wp:effectExtent l="0" t="0" r="1905" b="5080"/>
             <wp:docPr id="9" name="Picture 9"/>
             <wp:cNvGraphicFramePr>
               <a:graphicFrameLocks xmlns:a="http://schemas.openxmlformats.org/drawingml/2006/main" noChangeAspect="1"/>
@@ -880,7 +897,7 @@
                     <pic:cNvPicPr/>
                   </pic:nvPicPr>
                   <pic:blipFill>
-                    <a:blip r:embed="rId9" cstate="print">
+                    <a:blip r:embed="rId9">
                       <a:extLst>
                         <a:ext uri="{28A0092B-C50C-407E-A947-70E740481C1C}">
                           <a14:useLocalDpi xmlns:a14="http://schemas.microsoft.com/office/drawing/2010/main" val="0"/>
@@ -894,7 +911,7 @@
                   <pic:spPr>
                     <a:xfrm>
                       <a:off x="0" y="0"/>
-                      <a:ext cx="2257157" cy="1686456"/>
+                      <a:ext cx="2507871" cy="1737855"/>
                     </a:xfrm>
                     <a:prstGeom prst="rect">
                       <a:avLst/>
@@ -918,9 +935,9 @@
           <w:noProof/>
         </w:rPr>
         <w:drawing>
-          <wp:inline distT="0" distB="0" distL="0" distR="0" wp14:anchorId="707A5289" wp14:editId="1FBD52B9">
-            <wp:extent cx="2435225" cy="1650680"/>
-            <wp:effectExtent l="0" t="0" r="0" b="0"/>
+          <wp:inline distT="0" distB="0" distL="0" distR="0" wp14:anchorId="788F21F9" wp14:editId="5C730127">
+            <wp:extent cx="2585667" cy="1699895"/>
+            <wp:effectExtent l="0" t="0" r="5715" b="1905"/>
             <wp:docPr id="10" name="Picture 10"/>
             <wp:cNvGraphicFramePr>
               <a:graphicFrameLocks xmlns:a="http://schemas.openxmlformats.org/drawingml/2006/main" noChangeAspect="1"/>
@@ -933,7 +950,7 @@
                     <pic:cNvPicPr/>
                   </pic:nvPicPr>
                   <pic:blipFill>
-                    <a:blip r:embed="rId10" cstate="print">
+                    <a:blip r:embed="rId10">
                       <a:extLst>
                         <a:ext uri="{28A0092B-C50C-407E-A947-70E740481C1C}">
                           <a14:useLocalDpi xmlns:a14="http://schemas.microsoft.com/office/drawing/2010/main" val="0"/>
@@ -947,7 +964,7 @@
                   <pic:spPr>
                     <a:xfrm>
                       <a:off x="0" y="0"/>
-                      <a:ext cx="2469222" cy="1673724"/>
+                      <a:ext cx="2605440" cy="1712895"/>
                     </a:xfrm>
                     <a:prstGeom prst="rect">
                       <a:avLst/>
@@ -995,14 +1012,7 @@
         <w:rPr>
           <w:rFonts w:ascii="Times New Roman" w:hAnsi="Times New Roman" w:cs="Times New Roman"/>
         </w:rPr>
-        <w:t xml:space="preserve"> negative impacts on the agriculture and energy resources. After viewing typical articles of those two industries (topics), I realized that China imposed additional tariffs against US exported agriculture product which hurts the agriculture of US. Also, crude oil prices slumped because the biggest oil consumer, China, reduces its import of oil due to slower growth in </w:t>
-      </w:r>
-      <w:r>
-        <w:rPr>
-          <w:rFonts w:ascii="Times New Roman" w:hAnsi="Times New Roman" w:cs="Times New Roman"/>
-        </w:rPr>
-        <w:lastRenderedPageBreak/>
-        <w:t xml:space="preserve">economy </w:t>
+        <w:t xml:space="preserve"> negative impacts on the agriculture and energy resources. After viewing typical articles of those two industries (topics), I realized that China imposed additional tariffs against US exported agriculture product which hurts the agriculture of US. Also, crude oil prices slumped because the biggest oil consumer, China, reduces its import of oil due to slower growth in economy </w:t>
       </w:r>
       <w:r>
         <w:rPr>
@@ -1153,7 +1163,7 @@
           <w:noProof/>
         </w:rPr>
         <w:drawing>
-          <wp:inline distT="0" distB="0" distL="0" distR="0" wp14:anchorId="3D1B4DE9" wp14:editId="5B88C127">
+          <wp:inline distT="0" distB="0" distL="0" distR="0" wp14:anchorId="682D7101" wp14:editId="32551286">
             <wp:extent cx="4235450" cy="2529505"/>
             <wp:effectExtent l="0" t="0" r="0" b="0"/>
             <wp:docPr id="11" name="Picture 11"/>
@@ -1314,10 +1324,7 @@
         <w:t xml:space="preserve"> currently reading.</w:t>
       </w:r>
     </w:p>
-    <w:p>
-      <w:bookmarkStart w:id="0" w:name="_GoBack"/>
-      <w:bookmarkEnd w:id="0"/>
-    </w:p>
+    <w:p/>
     <w:sectPr>
       <w:pgSz w:w="12240" w:h="15840"/>
       <w:pgMar w:top="1440" w:right="1440" w:bottom="1440" w:left="1440" w:header="720" w:footer="720" w:gutter="0"/>

</xml_diff>